<commit_message>
Lav SD0302 + DCD0302 filterCalender + rettelser til OC0302
closes #180
</commit_message>
<xml_diff>
--- a/02 Requirements & Analysis/OC0302 filterCalender.docx
+++ b/02 Requirements & Analysis/OC0302 filterCalender.docx
@@ -125,12 +125,14 @@
         <w:rPr>
           <w:rFonts w:asciiTheme="minorHAnsi" w:hAnsiTheme="minorHAnsi" w:cstheme="minorHAnsi"/>
           <w:color w:val="auto"/>
+          <w:lang w:val="en-US"/>
         </w:rPr>
       </w:pPr>
       <w:r>
         <w:rPr>
           <w:rFonts w:asciiTheme="minorHAnsi" w:hAnsiTheme="minorHAnsi" w:cstheme="minorHAnsi"/>
           <w:color w:val="auto"/>
+          <w:lang w:val="en-US"/>
         </w:rPr>
         <w:t>Cross reference:</w:t>
       </w:r>
@@ -139,23 +141,27 @@
       <w:pPr>
         <w:rPr>
           <w:rFonts w:cstheme="minorHAnsi"/>
-        </w:rPr>
-      </w:pPr>
-      <w:r>
-        <w:rPr>
-          <w:rFonts w:cstheme="minorHAnsi"/>
+          <w:lang w:val="en-US"/>
+        </w:rPr>
+      </w:pPr>
+      <w:r>
+        <w:rPr>
+          <w:rFonts w:cstheme="minorHAnsi"/>
+          <w:lang w:val="en-US"/>
         </w:rPr>
         <w:t>UC0</w:t>
       </w:r>
       <w:r>
         <w:rPr>
           <w:rFonts w:cstheme="minorHAnsi"/>
+          <w:lang w:val="en-US"/>
         </w:rPr>
         <w:t>3</w:t>
       </w:r>
       <w:r>
         <w:rPr>
           <w:rFonts w:cstheme="minorHAnsi"/>
+          <w:lang w:val="en-US"/>
         </w:rPr>
         <w:t xml:space="preserve"> Vis beskedhistorik</w:t>
       </w:r>
@@ -164,6 +170,7 @@
       <w:pPr>
         <w:rPr>
           <w:rFonts w:cstheme="minorHAnsi"/>
+          <w:lang w:val="en-US"/>
         </w:rPr>
       </w:pPr>
     </w:p>
@@ -173,12 +180,14 @@
         <w:rPr>
           <w:rFonts w:asciiTheme="minorHAnsi" w:hAnsiTheme="minorHAnsi" w:cstheme="minorHAnsi"/>
           <w:color w:val="auto"/>
+          <w:lang w:val="en-US"/>
         </w:rPr>
       </w:pPr>
       <w:r>
         <w:rPr>
           <w:rFonts w:asciiTheme="minorHAnsi" w:hAnsiTheme="minorHAnsi" w:cstheme="minorHAnsi"/>
           <w:color w:val="auto"/>
+          <w:lang w:val="en-US"/>
         </w:rPr>
         <w:t>Preconditions:</w:t>
       </w:r>
@@ -397,250 +406,177 @@
         <w:rPr>
           <w:rFonts w:cstheme="minorHAnsi"/>
         </w:rPr>
-        <w:t xml:space="preserve"> er associeret med </w:t>
-      </w:r>
+        <w:t xml:space="preserve"> er associeret med wop</w:t>
+      </w:r>
+    </w:p>
+    <w:p>
+      <w:pPr>
+        <w:rPr>
+          <w:rFonts w:cstheme="minorHAnsi"/>
+        </w:rPr>
+      </w:pPr>
       <w:r>
         <w:rPr>
           <w:rFonts w:cstheme="minorHAnsi"/>
         </w:rPr>
         <w:t>wop</w:t>
       </w:r>
-    </w:p>
-    <w:p>
-      <w:pPr>
-        <w:rPr>
-          <w:rFonts w:cstheme="minorHAnsi"/>
-        </w:rPr>
-      </w:pPr>
-      <w:r>
-        <w:rPr>
-          <w:rFonts w:cstheme="minorHAnsi"/>
-        </w:rPr>
-        <w:t>wop</w:t>
-      </w:r>
-      <w:r>
-        <w:rPr>
-          <w:rFonts w:cstheme="minorHAnsi"/>
-        </w:rPr>
-        <w:t xml:space="preserve"> er associeret med </w:t>
-      </w:r>
-      <w:r>
-        <w:rPr>
-          <w:rFonts w:cstheme="minorHAnsi"/>
-        </w:rPr>
+      <w:r>
+        <w:rPr>
+          <w:rFonts w:cstheme="minorHAnsi"/>
+        </w:rPr>
+        <w:t xml:space="preserve"> er associeret med wo</w:t>
+      </w:r>
+    </w:p>
+    <w:p>
+      <w:pPr>
+        <w:rPr>
+          <w:rFonts w:cstheme="minorHAnsi"/>
+        </w:rPr>
+      </w:pPr>
+      <w:r>
+        <w:rPr>
+          <w:rFonts w:cstheme="minorHAnsi"/>
+        </w:rPr>
+        <w:t>c</w:t>
+      </w:r>
+      <w:r>
+        <w:rPr>
+          <w:rFonts w:cstheme="minorHAnsi"/>
+        </w:rPr>
+        <w:t xml:space="preserve"> er associeret med t</w:t>
+      </w:r>
+    </w:p>
+    <w:p>
+      <w:pPr>
+        <w:rPr>
+          <w:rFonts w:cstheme="minorHAnsi"/>
+        </w:rPr>
+      </w:pPr>
+    </w:p>
+    <w:p>
+      <w:pPr>
+        <w:pStyle w:val="Overskrift2"/>
+        <w:rPr>
+          <w:rFonts w:asciiTheme="minorHAnsi" w:hAnsiTheme="minorHAnsi" w:cstheme="minorHAnsi"/>
+          <w:color w:val="auto"/>
+        </w:rPr>
+      </w:pPr>
+      <w:r>
+        <w:rPr>
+          <w:rFonts w:asciiTheme="minorHAnsi" w:hAnsiTheme="minorHAnsi" w:cstheme="minorHAnsi"/>
+          <w:color w:val="auto"/>
+        </w:rPr>
+        <w:t>Postconditions:</w:t>
+      </w:r>
+    </w:p>
+    <w:p>
+      <w:r>
+        <w:t>Hvis p v</w:t>
+      </w:r>
+      <w:r>
+        <w:t xml:space="preserve">il se </w:t>
+      </w:r>
+      <w:r>
+        <w:t>t</w:t>
+      </w:r>
+    </w:p>
+    <w:p>
+      <w:proofErr w:type="gramStart"/>
+      <w:r>
+        <w:t>w</w:t>
+      </w:r>
+      <w:r>
+        <w:t>o.</w:t>
+      </w:r>
+      <w:r>
+        <w:t>show</w:t>
+      </w:r>
+      <w:proofErr w:type="gramEnd"/>
+      <w:r>
+        <w:t xml:space="preserve"> </w:t>
+      </w:r>
+      <w:r>
+        <w:t>blev sat til</w:t>
+      </w:r>
+      <w:r>
+        <w:t xml:space="preserve"> false</w:t>
+      </w:r>
+    </w:p>
+    <w:p>
+      <w:r>
+        <w:t>En opdateret c blev præsenteret for p</w:t>
+      </w:r>
+    </w:p>
+    <w:p/>
+    <w:p>
+      <w:r>
+        <w:t>Eller</w:t>
+      </w:r>
+      <w:r>
+        <w:t xml:space="preserve"> hvis p vil se </w:t>
+      </w:r>
+      <w:r>
         <w:t>wo</w:t>
       </w:r>
-    </w:p>
-    <w:p>
-      <w:pPr>
-        <w:rPr>
-          <w:rFonts w:cstheme="minorHAnsi"/>
-        </w:rPr>
-      </w:pPr>
-      <w:r>
-        <w:rPr>
-          <w:rFonts w:cstheme="minorHAnsi"/>
-        </w:rPr>
-        <w:t>c</w:t>
-      </w:r>
-      <w:r>
-        <w:rPr>
-          <w:rFonts w:cstheme="minorHAnsi"/>
-        </w:rPr>
-        <w:t xml:space="preserve"> er associeret med </w:t>
-      </w:r>
-      <w:r>
-        <w:rPr>
-          <w:rFonts w:cstheme="minorHAnsi"/>
-        </w:rPr>
-        <w:t>t</w:t>
-      </w:r>
-    </w:p>
-    <w:p>
-      <w:pPr>
-        <w:rPr>
-          <w:rFonts w:cstheme="minorHAnsi"/>
-        </w:rPr>
-      </w:pPr>
-      <w:proofErr w:type="spellStart"/>
+      <w:r>
+        <w:t xml:space="preserve"> </w:t>
+      </w:r>
+    </w:p>
+    <w:p>
       <w:proofErr w:type="gramStart"/>
       <w:r>
-        <w:rPr>
-          <w:rFonts w:cstheme="minorHAnsi"/>
-        </w:rPr>
-        <w:t>wo.state</w:t>
-      </w:r>
-      <w:proofErr w:type="spellEnd"/>
+        <w:t>t.s</w:t>
+      </w:r>
+      <w:r>
+        <w:t>how</w:t>
+      </w:r>
       <w:proofErr w:type="gramEnd"/>
       <w:r>
-        <w:rPr>
-          <w:rFonts w:cstheme="minorHAnsi"/>
-        </w:rPr>
-        <w:t xml:space="preserve"> blev sat t</w:t>
-      </w:r>
-      <w:r>
-        <w:rPr>
-          <w:rFonts w:cstheme="minorHAnsi"/>
-        </w:rPr>
-        <w:t>il true</w:t>
-      </w:r>
-    </w:p>
-    <w:p>
-      <w:pPr>
-        <w:rPr>
-          <w:rFonts w:cstheme="minorHAnsi"/>
-        </w:rPr>
-      </w:pPr>
-      <w:proofErr w:type="spellStart"/>
+        <w:t xml:space="preserve"> blev sat til false</w:t>
+      </w:r>
+    </w:p>
+    <w:p>
+      <w:r>
+        <w:t>En opdateret c blev præsenteret for p</w:t>
+      </w:r>
+    </w:p>
+    <w:p/>
+    <w:p>
+      <w:r>
+        <w:t xml:space="preserve">Eller hvis p ikke vil se </w:t>
+      </w:r>
+      <w:r>
+        <w:t>t eller wo</w:t>
+      </w:r>
+    </w:p>
+    <w:p>
       <w:proofErr w:type="gramStart"/>
       <w:r>
-        <w:rPr>
-          <w:rFonts w:cstheme="minorHAnsi"/>
-        </w:rPr>
-        <w:t>t.state</w:t>
-      </w:r>
-      <w:proofErr w:type="spellEnd"/>
+        <w:t>wo.s</w:t>
+      </w:r>
+      <w:r>
+        <w:t>how</w:t>
+      </w:r>
       <w:proofErr w:type="gramEnd"/>
       <w:r>
-        <w:rPr>
-          <w:rFonts w:cstheme="minorHAnsi"/>
-        </w:rPr>
-        <w:t xml:space="preserve"> blev sat til true</w:t>
-      </w:r>
-    </w:p>
-    <w:p>
-      <w:pPr>
-        <w:rPr>
-          <w:rFonts w:cstheme="minorHAnsi"/>
-        </w:rPr>
-      </w:pPr>
-    </w:p>
-    <w:p>
-      <w:pPr>
-        <w:pStyle w:val="Overskrift2"/>
-        <w:rPr>
-          <w:rFonts w:asciiTheme="minorHAnsi" w:hAnsiTheme="minorHAnsi" w:cstheme="minorHAnsi"/>
-          <w:color w:val="auto"/>
-        </w:rPr>
-      </w:pPr>
-      <w:r>
-        <w:rPr>
-          <w:rFonts w:asciiTheme="minorHAnsi" w:hAnsiTheme="minorHAnsi" w:cstheme="minorHAnsi"/>
-          <w:color w:val="auto"/>
-        </w:rPr>
-        <w:t>Postconditions:</w:t>
-      </w:r>
-    </w:p>
-    <w:p>
-      <w:r>
-        <w:t>Hvis p v</w:t>
-      </w:r>
-      <w:r>
-        <w:t xml:space="preserve">il se </w:t>
-      </w:r>
-      <w:r>
-        <w:t>t</w:t>
-      </w:r>
-    </w:p>
-    <w:p>
-      <w:proofErr w:type="spellStart"/>
+        <w:t xml:space="preserve"> blev sat til false</w:t>
+      </w:r>
+    </w:p>
+    <w:p>
+      <w:r>
+        <w:lastRenderedPageBreak/>
+        <w:t>En opdateret c blev præsenteret for p</w:t>
+      </w:r>
+    </w:p>
+    <w:p>
       <w:proofErr w:type="gramStart"/>
       <w:r>
-        <w:t>w</w:t>
-      </w:r>
-      <w:r>
-        <w:t>o.</w:t>
-      </w:r>
-      <w:r>
-        <w:t>show</w:t>
-      </w:r>
-      <w:proofErr w:type="spellEnd"/>
-      <w:proofErr w:type="gramEnd"/>
-      <w:r>
-        <w:t xml:space="preserve"> </w:t>
-      </w:r>
-      <w:r>
-        <w:t>blev sat til</w:t>
-      </w:r>
-      <w:r>
-        <w:t xml:space="preserve"> false</w:t>
-      </w:r>
-    </w:p>
-    <w:p>
-      <w:r>
-        <w:t>En opdateret c blev præsenteret for p</w:t>
-      </w:r>
-    </w:p>
-    <w:p/>
-    <w:p>
-      <w:r>
-        <w:t>Eller</w:t>
-      </w:r>
-      <w:r>
-        <w:t xml:space="preserve"> hvis p vil se </w:t>
-      </w:r>
-      <w:r>
-        <w:t>wo</w:t>
-      </w:r>
-      <w:r>
-        <w:t xml:space="preserve"> </w:t>
-      </w:r>
-    </w:p>
-    <w:p>
-      <w:proofErr w:type="spellStart"/>
-      <w:proofErr w:type="gramStart"/>
-      <w:r>
         <w:t>t.s</w:t>
       </w:r>
       <w:r>
         <w:t>how</w:t>
       </w:r>
-      <w:proofErr w:type="spellEnd"/>
-      <w:proofErr w:type="gramEnd"/>
-      <w:r>
-        <w:t xml:space="preserve"> blev sat til false</w:t>
-      </w:r>
-    </w:p>
-    <w:p>
-      <w:r>
-        <w:t>En opdateret c blev præsenteret for p</w:t>
-      </w:r>
-    </w:p>
-    <w:p/>
-    <w:p>
-      <w:r>
-        <w:lastRenderedPageBreak/>
-        <w:t xml:space="preserve">Eller hvis p ikke vil se </w:t>
-      </w:r>
-      <w:r>
-        <w:t>t eller wo</w:t>
-      </w:r>
-    </w:p>
-    <w:p>
-      <w:proofErr w:type="spellStart"/>
-      <w:proofErr w:type="gramStart"/>
-      <w:r>
-        <w:t>wo.s</w:t>
-      </w:r>
-      <w:r>
-        <w:t>how</w:t>
-      </w:r>
-      <w:proofErr w:type="spellEnd"/>
-      <w:proofErr w:type="gramEnd"/>
-      <w:r>
-        <w:t xml:space="preserve"> blev sat til false</w:t>
-      </w:r>
-    </w:p>
-    <w:p>
-      <w:proofErr w:type="spellStart"/>
-      <w:proofErr w:type="gramStart"/>
-      <w:r>
-        <w:t>t.s</w:t>
-      </w:r>
-      <w:r>
-        <w:t>how</w:t>
-      </w:r>
-      <w:proofErr w:type="spellEnd"/>
       <w:proofErr w:type="gramEnd"/>
       <w:r>
         <w:t xml:space="preserve"> blev sat til false</w:t>

</xml_diff>